<commit_message>
Made some few mods.
</commit_message>
<xml_diff>
--- a/JobWebApp/Task proposed.docx
+++ b/JobWebApp/Task proposed.docx
@@ -28,45 +28,17 @@
     </w:p>
     <w:p>
       <w:pPr>
-        <w:pStyle w:val="ListParagraph"/>
-        <w:numPr>
-          <w:ilvl w:val="0"/>
-          <w:numId w:val="2"/>
-        </w:numPr>
-        <w:jc w:val="both"/>
-        <w:rPr>
-          <w:rFonts w:ascii="Arial" w:hAnsi="Arial" w:cs="Arial"/>
-          <w:b/>
-          <w:lang w:val="en-US"/>
-        </w:rPr>
+        <w:pStyle w:val="Style1"/>
       </w:pPr>
+      <w:bookmarkStart w:id="1" w:name="_Toc72921885"/>
       <w:r>
-        <w:rPr>
-          <w:rFonts w:ascii="Arial" w:eastAsiaTheme="minorEastAsia" w:hAnsi="Arial" w:cs="Arial"/>
-          <w:b/>
-          <w:color w:val="000000" w:themeColor="text1"/>
-          <w:kern w:val="24"/>
-          <w:lang w:val="en-US"/>
-        </w:rPr>
         <w:t>TASK PROPOSED</w:t>
       </w:r>
+      <w:bookmarkEnd w:id="1"/>
     </w:p>
     <w:p>
       <w:pPr>
-        <w:pStyle w:val="ListParagraph"/>
-        <w:jc w:val="both"/>
-        <w:rPr>
-          <w:rFonts w:ascii="Arial" w:hAnsi="Arial" w:cs="Arial"/>
-          <w:lang w:val="en-US"/>
-        </w:rPr>
-      </w:pPr>
-    </w:p>
-    <w:p>
-      <w:pPr>
-        <w:pStyle w:val="ListParagraph"/>
-        <w:jc w:val="both"/>
-        <w:rPr>
-          <w:rFonts w:ascii="Arial" w:hAnsi="Arial" w:cs="Arial"/>
+        <w:rPr>
           <w:lang w:val="en-US"/>
         </w:rPr>
       </w:pPr>
@@ -192,57 +164,29 @@
     </w:p>
     <w:p>
       <w:pPr>
-        <w:pStyle w:val="NormalWeb"/>
-        <w:spacing w:before="0" w:beforeAutospacing="0" w:after="0" w:afterAutospacing="0"/>
-        <w:jc w:val="center"/>
-        <w:rPr>
-          <w:rFonts w:ascii="Arial" w:eastAsiaTheme="minorEastAsia" w:hAnsi="Arial" w:cs="Arial"/>
-          <w:b/>
-          <w:color w:val="000000" w:themeColor="text1"/>
-          <w:kern w:val="24"/>
+        <w:rPr>
+          <w:sz w:val="24"/>
+          <w:szCs w:val="24"/>
+          <w:lang w:val="en-US" w:eastAsia="pt-BR"/>
+        </w:rPr>
+      </w:pPr>
+      <w:r>
+        <w:rPr>
           <w:lang w:val="en-US"/>
         </w:rPr>
-      </w:pPr>
+        <w:br w:type="page"/>
+      </w:r>
     </w:p>
     <w:p>
       <w:pPr>
-        <w:pStyle w:val="NormalWeb"/>
-        <w:spacing w:before="0" w:beforeAutospacing="0" w:after="0" w:afterAutospacing="0"/>
-        <w:jc w:val="center"/>
-        <w:rPr>
-          <w:rFonts w:ascii="Arial" w:eastAsiaTheme="minorEastAsia" w:hAnsi="Arial" w:cs="Arial"/>
-          <w:b/>
-          <w:color w:val="000000" w:themeColor="text1"/>
-          <w:kern w:val="24"/>
-          <w:lang w:val="en-US"/>
-        </w:rPr>
+        <w:pStyle w:val="Style1"/>
       </w:pPr>
-      <w:bookmarkStart w:id="1" w:name="_GoBack"/>
-      <w:bookmarkEnd w:id="1"/>
-    </w:p>
-    <w:p>
-      <w:pPr>
-        <w:pStyle w:val="NormalWeb"/>
-        <w:spacing w:before="0" w:beforeAutospacing="0" w:after="0" w:afterAutospacing="0"/>
-        <w:jc w:val="center"/>
-        <w:rPr>
-          <w:rFonts w:ascii="Arial" w:eastAsiaTheme="minorEastAsia" w:hAnsi="Arial" w:cs="Arial"/>
-          <w:b/>
-          <w:color w:val="000000" w:themeColor="text1"/>
-          <w:kern w:val="24"/>
-          <w:lang w:val="en-US"/>
-        </w:rPr>
-      </w:pPr>
+      <w:bookmarkStart w:id="2" w:name="_Toc72921886"/>
       <w:r>
-        <w:rPr>
-          <w:rFonts w:ascii="Arial" w:eastAsiaTheme="minorEastAsia" w:hAnsi="Arial" w:cs="Arial"/>
-          <w:b/>
-          <w:color w:val="000000" w:themeColor="text1"/>
-          <w:kern w:val="24"/>
-          <w:lang w:val="en-US"/>
-        </w:rPr>
-        <w:t>Project Evolution</w:t>
+        <w:lastRenderedPageBreak/>
+        <w:t>PROJECT EVOLUTION</w:t>
       </w:r>
+      <w:bookmarkEnd w:id="2"/>
     </w:p>
     <w:p>
       <w:pPr>
@@ -861,39 +805,689 @@
     </w:p>
     <w:p>
       <w:pPr>
-        <w:pStyle w:val="NormalWeb"/>
-        <w:spacing w:before="0" w:beforeAutospacing="0" w:after="0" w:afterAutospacing="0"/>
-        <w:jc w:val="both"/>
-        <w:rPr>
-          <w:rFonts w:ascii="Arial" w:hAnsi="Arial" w:cs="Arial"/>
+        <w:spacing w:after="0" w:line="240" w:lineRule="auto"/>
+        <w:rPr>
+          <w:rFonts w:ascii="Arial" w:eastAsiaTheme="minorEastAsia" w:hAnsi="Arial" w:cs="Arial"/>
+          <w:color w:val="000000" w:themeColor="text1"/>
+          <w:kern w:val="24"/>
+          <w:lang w:val="en-US"/>
+        </w:rPr>
+      </w:pPr>
+      <w:r>
+        <w:rPr>
+          <w:rFonts w:ascii="Arial" w:eastAsiaTheme="minorEastAsia" w:hAnsi="Arial" w:cs="Arial"/>
+          <w:color w:val="000000" w:themeColor="text1"/>
+          <w:kern w:val="24"/>
+          <w:lang w:val="en-US"/>
+        </w:rPr>
+        <w:br w:type="page"/>
+      </w:r>
+    </w:p>
+    <w:bookmarkStart w:id="3" w:name="_Toc72921887" w:displacedByCustomXml="next"/>
+    <w:sdt>
+      <w:sdtPr>
+        <w:id w:val="863869480"/>
+        <w:docPartObj>
+          <w:docPartGallery w:val="Table of Contents"/>
+          <w:docPartUnique/>
+        </w:docPartObj>
+      </w:sdtPr>
+      <w:sdtEndPr>
+        <w:rPr>
+          <w:rFonts w:asciiTheme="minorHAnsi" w:eastAsiaTheme="minorHAnsi" w:hAnsiTheme="minorHAnsi" w:cstheme="minorBidi"/>
+          <w:bCs/>
+          <w:noProof/>
+          <w:color w:val="auto"/>
+          <w:kern w:val="0"/>
+          <w:sz w:val="22"/>
+          <w:szCs w:val="22"/>
+          <w:lang w:val="pt-BR"/>
+        </w:rPr>
+      </w:sdtEndPr>
+      <w:sdtContent>
+        <w:p>
+          <w:pPr>
+            <w:pStyle w:val="Style1"/>
+          </w:pPr>
+          <w:r>
+            <w:t>CONT</w:t>
+          </w:r>
+          <w:bookmarkStart w:id="4" w:name="_GoBack"/>
+          <w:bookmarkEnd w:id="4"/>
+          <w:r>
+            <w:t>ENTS</w:t>
+          </w:r>
+          <w:bookmarkEnd w:id="3"/>
+        </w:p>
+        <w:p>
+          <w:pPr>
+            <w:pStyle w:val="TOC1"/>
+            <w:tabs>
+              <w:tab w:val="left" w:pos="440"/>
+              <w:tab w:val="right" w:leader="dot" w:pos="10456"/>
+            </w:tabs>
+            <w:rPr>
+              <w:rFonts w:eastAsiaTheme="minorEastAsia"/>
+              <w:noProof/>
+              <w:lang w:eastAsia="pt-BR"/>
+            </w:rPr>
+          </w:pPr>
+          <w:r>
+            <w:rPr>
+              <w:b/>
+              <w:bCs/>
+              <w:noProof/>
+            </w:rPr>
+            <w:fldChar w:fldCharType="begin"/>
+          </w:r>
+          <w:r>
+            <w:rPr>
+              <w:b/>
+              <w:bCs/>
+              <w:noProof/>
+            </w:rPr>
+            <w:instrText xml:space="preserve"> TOC \o "1-3" \h \z \u </w:instrText>
+          </w:r>
+          <w:r>
+            <w:rPr>
+              <w:b/>
+              <w:bCs/>
+              <w:noProof/>
+            </w:rPr>
+            <w:fldChar w:fldCharType="separate"/>
+          </w:r>
+          <w:hyperlink w:anchor="_Toc72921885" w:history="1">
+            <w:r>
+              <w:rPr>
+                <w:rStyle w:val="Hyperlink"/>
+                <w:noProof/>
+              </w:rPr>
+              <w:t>1.</w:t>
+            </w:r>
+            <w:r>
+              <w:rPr>
+                <w:rFonts w:eastAsiaTheme="minorEastAsia"/>
+                <w:noProof/>
+                <w:lang w:eastAsia="pt-BR"/>
+              </w:rPr>
+              <w:tab/>
+            </w:r>
+            <w:r>
+              <w:rPr>
+                <w:rStyle w:val="Hyperlink"/>
+                <w:noProof/>
+              </w:rPr>
+              <w:t>TASK PROPOSED</w:t>
+            </w:r>
+            <w:r>
+              <w:rPr>
+                <w:noProof/>
+                <w:webHidden/>
+              </w:rPr>
+              <w:tab/>
+            </w:r>
+            <w:r>
+              <w:rPr>
+                <w:noProof/>
+                <w:webHidden/>
+              </w:rPr>
+              <w:fldChar w:fldCharType="begin"/>
+            </w:r>
+            <w:r>
+              <w:rPr>
+                <w:noProof/>
+                <w:webHidden/>
+              </w:rPr>
+              <w:instrText xml:space="preserve"> PAGEREF _Toc72921885 \h </w:instrText>
+            </w:r>
+            <w:r>
+              <w:rPr>
+                <w:noProof/>
+                <w:webHidden/>
+              </w:rPr>
+            </w:r>
+            <w:r>
+              <w:rPr>
+                <w:noProof/>
+                <w:webHidden/>
+              </w:rPr>
+              <w:fldChar w:fldCharType="separate"/>
+            </w:r>
+            <w:r>
+              <w:rPr>
+                <w:noProof/>
+                <w:webHidden/>
+              </w:rPr>
+              <w:t>1</w:t>
+            </w:r>
+            <w:r>
+              <w:rPr>
+                <w:noProof/>
+                <w:webHidden/>
+              </w:rPr>
+              <w:fldChar w:fldCharType="end"/>
+            </w:r>
+          </w:hyperlink>
+        </w:p>
+        <w:p>
+          <w:pPr>
+            <w:pStyle w:val="TOC1"/>
+            <w:tabs>
+              <w:tab w:val="left" w:pos="440"/>
+              <w:tab w:val="right" w:leader="dot" w:pos="10456"/>
+            </w:tabs>
+            <w:rPr>
+              <w:rFonts w:eastAsiaTheme="minorEastAsia"/>
+              <w:noProof/>
+              <w:lang w:eastAsia="pt-BR"/>
+            </w:rPr>
+          </w:pPr>
+          <w:hyperlink w:anchor="_Toc72921886" w:history="1">
+            <w:r>
+              <w:rPr>
+                <w:rStyle w:val="Hyperlink"/>
+                <w:noProof/>
+              </w:rPr>
+              <w:t>2.</w:t>
+            </w:r>
+            <w:r>
+              <w:rPr>
+                <w:rFonts w:eastAsiaTheme="minorEastAsia"/>
+                <w:noProof/>
+                <w:lang w:eastAsia="pt-BR"/>
+              </w:rPr>
+              <w:tab/>
+            </w:r>
+            <w:r>
+              <w:rPr>
+                <w:rStyle w:val="Hyperlink"/>
+                <w:noProof/>
+              </w:rPr>
+              <w:t>PROJECT EVOLUTION</w:t>
+            </w:r>
+            <w:r>
+              <w:rPr>
+                <w:noProof/>
+                <w:webHidden/>
+              </w:rPr>
+              <w:tab/>
+            </w:r>
+            <w:r>
+              <w:rPr>
+                <w:noProof/>
+                <w:webHidden/>
+              </w:rPr>
+              <w:fldChar w:fldCharType="begin"/>
+            </w:r>
+            <w:r>
+              <w:rPr>
+                <w:noProof/>
+                <w:webHidden/>
+              </w:rPr>
+              <w:instrText xml:space="preserve"> PAGEREF _Toc72921886 \h </w:instrText>
+            </w:r>
+            <w:r>
+              <w:rPr>
+                <w:noProof/>
+                <w:webHidden/>
+              </w:rPr>
+            </w:r>
+            <w:r>
+              <w:rPr>
+                <w:noProof/>
+                <w:webHidden/>
+              </w:rPr>
+              <w:fldChar w:fldCharType="separate"/>
+            </w:r>
+            <w:r>
+              <w:rPr>
+                <w:noProof/>
+                <w:webHidden/>
+              </w:rPr>
+              <w:t>2</w:t>
+            </w:r>
+            <w:r>
+              <w:rPr>
+                <w:noProof/>
+                <w:webHidden/>
+              </w:rPr>
+              <w:fldChar w:fldCharType="end"/>
+            </w:r>
+          </w:hyperlink>
+        </w:p>
+        <w:p>
+          <w:pPr>
+            <w:pStyle w:val="TOC1"/>
+            <w:tabs>
+              <w:tab w:val="left" w:pos="440"/>
+              <w:tab w:val="right" w:leader="dot" w:pos="10456"/>
+            </w:tabs>
+            <w:rPr>
+              <w:rFonts w:eastAsiaTheme="minorEastAsia"/>
+              <w:noProof/>
+              <w:lang w:eastAsia="pt-BR"/>
+            </w:rPr>
+          </w:pPr>
+          <w:hyperlink w:anchor="_Toc72921887" w:history="1">
+            <w:r>
+              <w:rPr>
+                <w:rStyle w:val="Hyperlink"/>
+                <w:noProof/>
+              </w:rPr>
+              <w:t>3.</w:t>
+            </w:r>
+            <w:r>
+              <w:rPr>
+                <w:rFonts w:eastAsiaTheme="minorEastAsia"/>
+                <w:noProof/>
+                <w:lang w:eastAsia="pt-BR"/>
+              </w:rPr>
+              <w:tab/>
+            </w:r>
+            <w:r>
+              <w:rPr>
+                <w:rStyle w:val="Hyperlink"/>
+                <w:noProof/>
+              </w:rPr>
+              <w:t>CONTENTS</w:t>
+            </w:r>
+            <w:r>
+              <w:rPr>
+                <w:noProof/>
+                <w:webHidden/>
+              </w:rPr>
+              <w:tab/>
+            </w:r>
+            <w:r>
+              <w:rPr>
+                <w:noProof/>
+                <w:webHidden/>
+              </w:rPr>
+              <w:fldChar w:fldCharType="begin"/>
+            </w:r>
+            <w:r>
+              <w:rPr>
+                <w:noProof/>
+                <w:webHidden/>
+              </w:rPr>
+              <w:instrText xml:space="preserve"> PAGEREF _Toc72921887 \h </w:instrText>
+            </w:r>
+            <w:r>
+              <w:rPr>
+                <w:noProof/>
+                <w:webHidden/>
+              </w:rPr>
+            </w:r>
+            <w:r>
+              <w:rPr>
+                <w:noProof/>
+                <w:webHidden/>
+              </w:rPr>
+              <w:fldChar w:fldCharType="separate"/>
+            </w:r>
+            <w:r>
+              <w:rPr>
+                <w:noProof/>
+                <w:webHidden/>
+              </w:rPr>
+              <w:t>3</w:t>
+            </w:r>
+            <w:r>
+              <w:rPr>
+                <w:noProof/>
+                <w:webHidden/>
+              </w:rPr>
+              <w:fldChar w:fldCharType="end"/>
+            </w:r>
+          </w:hyperlink>
+        </w:p>
+        <w:p>
+          <w:pPr>
+            <w:pStyle w:val="TOC1"/>
+            <w:tabs>
+              <w:tab w:val="left" w:pos="440"/>
+              <w:tab w:val="right" w:leader="dot" w:pos="10456"/>
+            </w:tabs>
+            <w:rPr>
+              <w:rFonts w:eastAsiaTheme="minorEastAsia"/>
+              <w:noProof/>
+              <w:lang w:eastAsia="pt-BR"/>
+            </w:rPr>
+          </w:pPr>
+          <w:hyperlink w:anchor="_Toc72921888" w:history="1">
+            <w:r>
+              <w:rPr>
+                <w:rStyle w:val="Hyperlink"/>
+                <w:noProof/>
+              </w:rPr>
+              <w:t>4.</w:t>
+            </w:r>
+            <w:r>
+              <w:rPr>
+                <w:rFonts w:eastAsiaTheme="minorEastAsia"/>
+                <w:noProof/>
+                <w:lang w:eastAsia="pt-BR"/>
+              </w:rPr>
+              <w:tab/>
+            </w:r>
+            <w:r>
+              <w:rPr>
+                <w:rStyle w:val="Hyperlink"/>
+                <w:noProof/>
+              </w:rPr>
+              <w:t>BRIEF ANALISYS</w:t>
+            </w:r>
+            <w:r>
+              <w:rPr>
+                <w:noProof/>
+                <w:webHidden/>
+              </w:rPr>
+              <w:tab/>
+            </w:r>
+            <w:r>
+              <w:rPr>
+                <w:noProof/>
+                <w:webHidden/>
+              </w:rPr>
+              <w:fldChar w:fldCharType="begin"/>
+            </w:r>
+            <w:r>
+              <w:rPr>
+                <w:noProof/>
+                <w:webHidden/>
+              </w:rPr>
+              <w:instrText xml:space="preserve"> PAGEREF _Toc72921888 \h </w:instrText>
+            </w:r>
+            <w:r>
+              <w:rPr>
+                <w:noProof/>
+                <w:webHidden/>
+              </w:rPr>
+            </w:r>
+            <w:r>
+              <w:rPr>
+                <w:noProof/>
+                <w:webHidden/>
+              </w:rPr>
+              <w:fldChar w:fldCharType="separate"/>
+            </w:r>
+            <w:r>
+              <w:rPr>
+                <w:noProof/>
+                <w:webHidden/>
+              </w:rPr>
+              <w:t>4</w:t>
+            </w:r>
+            <w:r>
+              <w:rPr>
+                <w:noProof/>
+                <w:webHidden/>
+              </w:rPr>
+              <w:fldChar w:fldCharType="end"/>
+            </w:r>
+          </w:hyperlink>
+        </w:p>
+        <w:p>
+          <w:pPr>
+            <w:pStyle w:val="TOC1"/>
+            <w:tabs>
+              <w:tab w:val="left" w:pos="440"/>
+              <w:tab w:val="right" w:leader="dot" w:pos="10456"/>
+            </w:tabs>
+            <w:rPr>
+              <w:rFonts w:eastAsiaTheme="minorEastAsia"/>
+              <w:noProof/>
+              <w:lang w:eastAsia="pt-BR"/>
+            </w:rPr>
+          </w:pPr>
+          <w:hyperlink w:anchor="_Toc72921889" w:history="1">
+            <w:r>
+              <w:rPr>
+                <w:rStyle w:val="Hyperlink"/>
+                <w:noProof/>
+              </w:rPr>
+              <w:t>5.</w:t>
+            </w:r>
+            <w:r>
+              <w:rPr>
+                <w:rFonts w:eastAsiaTheme="minorEastAsia"/>
+                <w:noProof/>
+                <w:lang w:eastAsia="pt-BR"/>
+              </w:rPr>
+              <w:tab/>
+            </w:r>
+            <w:r>
+              <w:rPr>
+                <w:rStyle w:val="Hyperlink"/>
+                <w:noProof/>
+              </w:rPr>
+              <w:t>DATABASE DESIGN</w:t>
+            </w:r>
+            <w:r>
+              <w:rPr>
+                <w:noProof/>
+                <w:webHidden/>
+              </w:rPr>
+              <w:tab/>
+            </w:r>
+            <w:r>
+              <w:rPr>
+                <w:noProof/>
+                <w:webHidden/>
+              </w:rPr>
+              <w:fldChar w:fldCharType="begin"/>
+            </w:r>
+            <w:r>
+              <w:rPr>
+                <w:noProof/>
+                <w:webHidden/>
+              </w:rPr>
+              <w:instrText xml:space="preserve"> PAGEREF _Toc72921889 \h </w:instrText>
+            </w:r>
+            <w:r>
+              <w:rPr>
+                <w:noProof/>
+                <w:webHidden/>
+              </w:rPr>
+            </w:r>
+            <w:r>
+              <w:rPr>
+                <w:noProof/>
+                <w:webHidden/>
+              </w:rPr>
+              <w:fldChar w:fldCharType="separate"/>
+            </w:r>
+            <w:r>
+              <w:rPr>
+                <w:noProof/>
+                <w:webHidden/>
+              </w:rPr>
+              <w:t>4</w:t>
+            </w:r>
+            <w:r>
+              <w:rPr>
+                <w:noProof/>
+                <w:webHidden/>
+              </w:rPr>
+              <w:fldChar w:fldCharType="end"/>
+            </w:r>
+          </w:hyperlink>
+        </w:p>
+        <w:p>
+          <w:pPr>
+            <w:pStyle w:val="TOC1"/>
+            <w:tabs>
+              <w:tab w:val="left" w:pos="440"/>
+              <w:tab w:val="right" w:leader="dot" w:pos="10456"/>
+            </w:tabs>
+            <w:rPr>
+              <w:rFonts w:eastAsiaTheme="minorEastAsia"/>
+              <w:noProof/>
+              <w:lang w:eastAsia="pt-BR"/>
+            </w:rPr>
+          </w:pPr>
+          <w:hyperlink w:anchor="_Toc72921890" w:history="1">
+            <w:r>
+              <w:rPr>
+                <w:rStyle w:val="Hyperlink"/>
+                <w:noProof/>
+              </w:rPr>
+              <w:t>6.</w:t>
+            </w:r>
+            <w:r>
+              <w:rPr>
+                <w:rFonts w:eastAsiaTheme="minorEastAsia"/>
+                <w:noProof/>
+                <w:lang w:eastAsia="pt-BR"/>
+              </w:rPr>
+              <w:tab/>
+            </w:r>
+            <w:r>
+              <w:rPr>
+                <w:rStyle w:val="Hyperlink"/>
+                <w:noProof/>
+              </w:rPr>
+              <w:t>REFERENCIES USED:</w:t>
+            </w:r>
+            <w:r>
+              <w:rPr>
+                <w:noProof/>
+                <w:webHidden/>
+              </w:rPr>
+              <w:tab/>
+            </w:r>
+            <w:r>
+              <w:rPr>
+                <w:noProof/>
+                <w:webHidden/>
+              </w:rPr>
+              <w:fldChar w:fldCharType="begin"/>
+            </w:r>
+            <w:r>
+              <w:rPr>
+                <w:noProof/>
+                <w:webHidden/>
+              </w:rPr>
+              <w:instrText xml:space="preserve"> PAGEREF _Toc72921890 \h </w:instrText>
+            </w:r>
+            <w:r>
+              <w:rPr>
+                <w:noProof/>
+                <w:webHidden/>
+              </w:rPr>
+            </w:r>
+            <w:r>
+              <w:rPr>
+                <w:noProof/>
+                <w:webHidden/>
+              </w:rPr>
+              <w:fldChar w:fldCharType="separate"/>
+            </w:r>
+            <w:r>
+              <w:rPr>
+                <w:noProof/>
+                <w:webHidden/>
+              </w:rPr>
+              <w:t>12</w:t>
+            </w:r>
+            <w:r>
+              <w:rPr>
+                <w:noProof/>
+                <w:webHidden/>
+              </w:rPr>
+              <w:fldChar w:fldCharType="end"/>
+            </w:r>
+          </w:hyperlink>
+        </w:p>
+        <w:p>
+          <w:r>
+            <w:rPr>
+              <w:b/>
+              <w:bCs/>
+              <w:noProof/>
+            </w:rPr>
+            <w:fldChar w:fldCharType="end"/>
+          </w:r>
+        </w:p>
+      </w:sdtContent>
+    </w:sdt>
+    <w:p>
+      <w:pPr>
+        <w:spacing w:after="0" w:line="240" w:lineRule="auto"/>
+        <w:rPr>
+          <w:rFonts w:ascii="Arial" w:eastAsiaTheme="minorEastAsia" w:hAnsi="Arial" w:cs="Arial"/>
+          <w:color w:val="000000" w:themeColor="text1"/>
+          <w:kern w:val="24"/>
           <w:lang w:val="en-US"/>
         </w:rPr>
       </w:pPr>
     </w:p>
     <w:p>
       <w:pPr>
-        <w:pStyle w:val="ListParagraph"/>
-        <w:numPr>
-          <w:ilvl w:val="0"/>
-          <w:numId w:val="4"/>
-        </w:numPr>
-        <w:jc w:val="both"/>
-        <w:rPr>
-          <w:rFonts w:ascii="Arial" w:hAnsi="Arial" w:cs="Arial"/>
-          <w:b/>
-          <w:lang w:val="en-US"/>
-        </w:rPr>
-      </w:pPr>
-      <w:r>
+        <w:spacing w:after="0" w:line="240" w:lineRule="auto"/>
         <w:rPr>
           <w:rFonts w:ascii="Arial" w:eastAsiaTheme="minorEastAsia" w:hAnsi="Arial" w:cs="Arial"/>
-          <w:b/>
           <w:color w:val="000000" w:themeColor="text1"/>
           <w:kern w:val="24"/>
           <w:lang w:val="en-US"/>
         </w:rPr>
+      </w:pPr>
+      <w:r>
+        <w:rPr>
+          <w:rFonts w:ascii="Arial" w:eastAsiaTheme="minorEastAsia" w:hAnsi="Arial" w:cs="Arial"/>
+          <w:color w:val="000000" w:themeColor="text1"/>
+          <w:kern w:val="24"/>
+          <w:lang w:val="en-US"/>
+        </w:rPr>
+        <w:br w:type="page"/>
+      </w:r>
+    </w:p>
+    <w:p>
+      <w:pPr>
+        <w:spacing w:after="0" w:line="240" w:lineRule="auto"/>
+        <w:rPr>
+          <w:rFonts w:ascii="Arial" w:eastAsiaTheme="minorEastAsia" w:hAnsi="Arial" w:cs="Arial"/>
+          <w:color w:val="000000" w:themeColor="text1"/>
+          <w:kern w:val="24"/>
+          <w:sz w:val="24"/>
+          <w:szCs w:val="24"/>
+          <w:lang w:val="en-US" w:eastAsia="pt-BR"/>
+        </w:rPr>
+      </w:pPr>
+    </w:p>
+    <w:p>
+      <w:pPr>
+        <w:pStyle w:val="NormalWeb"/>
+        <w:spacing w:before="0" w:beforeAutospacing="0" w:after="0" w:afterAutospacing="0"/>
+        <w:jc w:val="both"/>
+        <w:rPr>
+          <w:rFonts w:ascii="Arial" w:eastAsiaTheme="minorEastAsia" w:hAnsi="Arial" w:cs="Arial"/>
+          <w:color w:val="000000" w:themeColor="text1"/>
+          <w:kern w:val="24"/>
+          <w:lang w:val="en-US"/>
+        </w:rPr>
+      </w:pPr>
+    </w:p>
+    <w:p>
+      <w:pPr>
+        <w:pStyle w:val="NormalWeb"/>
+        <w:spacing w:before="0" w:beforeAutospacing="0" w:after="0" w:afterAutospacing="0"/>
+        <w:jc w:val="both"/>
+        <w:rPr>
+          <w:rFonts w:ascii="Arial" w:hAnsi="Arial" w:cs="Arial"/>
+          <w:lang w:val="en-US"/>
+        </w:rPr>
+      </w:pPr>
+    </w:p>
+    <w:p>
+      <w:pPr>
+        <w:pStyle w:val="Style1"/>
+      </w:pPr>
+      <w:bookmarkStart w:id="5" w:name="_Toc72921888"/>
+      <w:r>
         <w:t>BRIEF ANALISYS</w:t>
       </w:r>
+      <w:bookmarkEnd w:id="5"/>
     </w:p>
     <w:p>
       <w:pPr>
@@ -926,28 +1520,13 @@
     </w:p>
     <w:p>
       <w:pPr>
-        <w:pStyle w:val="ListParagraph"/>
-        <w:numPr>
-          <w:ilvl w:val="0"/>
-          <w:numId w:val="4"/>
-        </w:numPr>
-        <w:jc w:val="both"/>
-        <w:rPr>
-          <w:rFonts w:ascii="Arial" w:hAnsi="Arial" w:cs="Arial"/>
-          <w:b/>
-          <w:lang w:val="en-US"/>
-        </w:rPr>
+        <w:pStyle w:val="Style1"/>
       </w:pPr>
+      <w:bookmarkStart w:id="6" w:name="_Toc72921889"/>
       <w:r>
-        <w:rPr>
-          <w:rFonts w:ascii="Arial" w:eastAsiaTheme="minorEastAsia" w:hAnsi="Arial" w:cs="Arial"/>
-          <w:b/>
-          <w:color w:val="000000" w:themeColor="text1"/>
-          <w:kern w:val="24"/>
-          <w:lang w:val="en-US"/>
-        </w:rPr>
         <w:t>DATABASE DESIGN</w:t>
       </w:r>
+      <w:bookmarkEnd w:id="6"/>
     </w:p>
     <w:p>
       <w:pPr>
@@ -1215,7 +1794,6 @@
           <w:b/>
           <w:lang w:val="en-US"/>
         </w:rPr>
-        <w:lastRenderedPageBreak/>
         <w:t>Type</w:t>
       </w:r>
       <w:r>
@@ -1401,6 +1979,7 @@
           <w:rFonts w:ascii="Arial" w:hAnsi="Arial" w:cs="Arial"/>
           <w:lang w:val="en-US"/>
         </w:rPr>
+        <w:lastRenderedPageBreak/>
         <w:t>These requirements mentioned above lead me to develop the Initial Diagram showed below.</w:t>
       </w:r>
     </w:p>
@@ -1436,9 +2015,9 @@
         </w:rPr>
         <w:drawing>
           <wp:inline distT="0" distB="0" distL="0" distR="0">
-            <wp:extent cx="5204460" cy="3718560"/>
-            <wp:effectExtent l="0" t="0" r="0" b="0"/>
-            <wp:docPr id="1" name="Picture 11"/>
+            <wp:extent cx="6034670" cy="3394430"/>
+            <wp:effectExtent l="0" t="0" r="4445" b="0"/>
+            <wp:docPr id="4" name="Picture 4"/>
             <wp:cNvGraphicFramePr>
               <a:graphicFrameLocks xmlns:a="http://schemas.openxmlformats.org/drawingml/2006/main" noChangeAspect="1"/>
             </wp:cNvGraphicFramePr>
@@ -1446,10 +2025,8 @@
               <a:graphicData uri="http://schemas.openxmlformats.org/drawingml/2006/picture">
                 <pic:pic xmlns:pic="http://schemas.openxmlformats.org/drawingml/2006/picture">
                   <pic:nvPicPr>
-                    <pic:cNvPr id="0" name="Picture 11"/>
-                    <pic:cNvPicPr>
-                      <a:picLocks noChangeAspect="1" noChangeArrowheads="1"/>
-                    </pic:cNvPicPr>
+                    <pic:cNvPr id="4" name="Conceitual inicial colorido.png"/>
+                    <pic:cNvPicPr/>
                   </pic:nvPicPr>
                   <pic:blipFill>
                     <a:blip r:embed="rId8">
@@ -1459,23 +2036,18 @@
                         </a:ext>
                       </a:extLst>
                     </a:blip>
-                    <a:srcRect/>
                     <a:stretch>
                       <a:fillRect/>
                     </a:stretch>
                   </pic:blipFill>
-                  <pic:spPr bwMode="auto">
+                  <pic:spPr>
                     <a:xfrm>
                       <a:off x="0" y="0"/>
-                      <a:ext cx="5204460" cy="3718560"/>
+                      <a:ext cx="6077550" cy="3418550"/>
                     </a:xfrm>
                     <a:prstGeom prst="rect">
                       <a:avLst/>
                     </a:prstGeom>
-                    <a:noFill/>
-                    <a:ln>
-                      <a:noFill/>
-                    </a:ln>
                   </pic:spPr>
                 </pic:pic>
               </a:graphicData>
@@ -1618,7 +2190,6 @@
           <w:rFonts w:ascii="Arial" w:hAnsi="Arial" w:cs="Arial"/>
           <w:lang w:val="en-US"/>
         </w:rPr>
-        <w:lastRenderedPageBreak/>
         <w:t>Relevant Entities:</w:t>
       </w:r>
     </w:p>
@@ -1961,6 +2532,7 @@
           <w:noProof/>
           <w:lang w:val="en-US"/>
         </w:rPr>
+        <w:lastRenderedPageBreak/>
         <w:drawing>
           <wp:inline distT="0" distB="0" distL="0" distR="0">
             <wp:extent cx="5754662" cy="3692769"/>
@@ -2056,7 +2628,6 @@
           <w:noProof/>
           <w:lang w:val="en-US"/>
         </w:rPr>
-        <w:lastRenderedPageBreak/>
         <w:drawing>
           <wp:inline distT="0" distB="0" distL="0" distR="0">
             <wp:extent cx="6664826" cy="3634154"/>
@@ -2406,6 +2977,7 @@
                 <w:szCs w:val="20"/>
                 <w:lang w:val="en-US" w:eastAsia="en-US"/>
               </w:rPr>
+              <w:lastRenderedPageBreak/>
               <w:t>First Table</w:t>
             </w:r>
           </w:p>
@@ -9135,6 +9707,9 @@
       </w:tr>
     </w:tbl>
     <w:p/>
+    <w:p/>
+    <w:p/>
+    <w:p/>
     <w:tbl>
       <w:tblPr>
         <w:tblStyle w:val="TableGrid"/>
@@ -9186,6 +9761,7 @@
                 <w:sz w:val="20"/>
                 <w:lang w:val="en-US" w:eastAsia="en-US"/>
               </w:rPr>
+              <w:lastRenderedPageBreak/>
               <w:t>Table</w:t>
             </w:r>
           </w:p>
@@ -12899,7 +13475,6 @@
           <w:rFonts w:ascii="Arial" w:hAnsi="Arial" w:cs="Arial"/>
           <w:lang w:val="en-US"/>
         </w:rPr>
-        <w:lastRenderedPageBreak/>
         <w:t>This table contains the relationships and their informations thas has no problems.</w:t>
       </w:r>
     </w:p>
@@ -18324,7 +18899,6 @@
                 <w:szCs w:val="20"/>
                 <w:lang w:val="en-US" w:eastAsia="en-US"/>
               </w:rPr>
-              <w:lastRenderedPageBreak/>
               <w:t>job_requirement_tbl</w:t>
             </w:r>
           </w:p>
@@ -19637,11 +20211,78 @@
           <w:lang w:val="en-US"/>
         </w:rPr>
       </w:pPr>
-      <w:r>
+    </w:p>
+    <w:p>
+      <w:pPr>
+        <w:pStyle w:val="ListParagraph"/>
+        <w:ind w:left="810"/>
+        <w:jc w:val="center"/>
         <w:rPr>
           <w:rFonts w:ascii="Arial" w:hAnsi="Arial" w:cs="Arial"/>
           <w:lang w:val="en-US"/>
         </w:rPr>
+      </w:pPr>
+    </w:p>
+    <w:p>
+      <w:pPr>
+        <w:pStyle w:val="ListParagraph"/>
+        <w:ind w:left="810"/>
+        <w:jc w:val="center"/>
+        <w:rPr>
+          <w:rFonts w:ascii="Arial" w:hAnsi="Arial" w:cs="Arial"/>
+          <w:lang w:val="en-US"/>
+        </w:rPr>
+      </w:pPr>
+    </w:p>
+    <w:p>
+      <w:pPr>
+        <w:pStyle w:val="ListParagraph"/>
+        <w:ind w:left="810"/>
+        <w:jc w:val="center"/>
+        <w:rPr>
+          <w:rFonts w:ascii="Arial" w:hAnsi="Arial" w:cs="Arial"/>
+          <w:lang w:val="en-US"/>
+        </w:rPr>
+      </w:pPr>
+    </w:p>
+    <w:p>
+      <w:pPr>
+        <w:pStyle w:val="ListParagraph"/>
+        <w:ind w:left="810"/>
+        <w:jc w:val="center"/>
+        <w:rPr>
+          <w:rFonts w:ascii="Arial" w:hAnsi="Arial" w:cs="Arial"/>
+          <w:lang w:val="en-US"/>
+        </w:rPr>
+      </w:pPr>
+    </w:p>
+    <w:p>
+      <w:pPr>
+        <w:pStyle w:val="ListParagraph"/>
+        <w:ind w:left="810"/>
+        <w:jc w:val="center"/>
+        <w:rPr>
+          <w:rFonts w:ascii="Arial" w:hAnsi="Arial" w:cs="Arial"/>
+          <w:lang w:val="en-US"/>
+        </w:rPr>
+      </w:pPr>
+    </w:p>
+    <w:p>
+      <w:pPr>
+        <w:pStyle w:val="ListParagraph"/>
+        <w:ind w:left="810"/>
+        <w:jc w:val="center"/>
+        <w:rPr>
+          <w:rFonts w:ascii="Arial" w:hAnsi="Arial" w:cs="Arial"/>
+          <w:lang w:val="en-US"/>
+        </w:rPr>
+      </w:pPr>
+      <w:r>
+        <w:rPr>
+          <w:rFonts w:ascii="Arial" w:hAnsi="Arial" w:cs="Arial"/>
+          <w:lang w:val="en-US"/>
+        </w:rPr>
+        <w:lastRenderedPageBreak/>
         <w:t>&lt;local_tbl&gt;</w:t>
       </w:r>
     </w:p>
@@ -23034,6 +23675,22 @@
     </w:p>
     <w:p>
       <w:pPr>
+        <w:rPr>
+          <w:rFonts w:ascii="Arial" w:hAnsi="Arial" w:cs="Arial"/>
+          <w:lang w:val="en-US"/>
+        </w:rPr>
+      </w:pPr>
+    </w:p>
+    <w:p>
+      <w:pPr>
+        <w:rPr>
+          <w:rFonts w:ascii="Arial" w:hAnsi="Arial" w:cs="Arial"/>
+          <w:lang w:val="en-US"/>
+        </w:rPr>
+      </w:pPr>
+    </w:p>
+    <w:p>
+      <w:pPr>
         <w:pStyle w:val="ListParagraph"/>
         <w:numPr>
           <w:ilvl w:val="3"/>
@@ -23051,6 +23708,7 @@
         <w:rPr>
           <w:rFonts w:ascii="Arial" w:hAnsi="Arial" w:cs="Arial"/>
         </w:rPr>
+        <w:lastRenderedPageBreak/>
         <w:t>Third Normal Form (3NF)</w:t>
       </w:r>
     </w:p>
@@ -24988,17 +25646,7 @@
                 <w:szCs w:val="18"/>
                 <w:lang w:val="en-US" w:eastAsia="en-US"/>
               </w:rPr>
-              <w:t xml:space="preserve">I will use the under_line for names of Attributes and the </w:t>
-            </w:r>
-            <w:r>
-              <w:rPr>
-                <w:rFonts w:ascii="Arial Narrow" w:hAnsi="Arial Narrow" w:cs="Arial"/>
-                <w:sz w:val="18"/>
-                <w:szCs w:val="18"/>
-                <w:lang w:val="en-US" w:eastAsia="en-US"/>
-              </w:rPr>
-              <w:lastRenderedPageBreak/>
-              <w:t>prefixes PK_, FK_ and id_ in some attributes.</w:t>
+              <w:t>I will use the under_line for names of Attributes and the prefixes PK_, FK_ and id_ in some attributes.</w:t>
             </w:r>
           </w:p>
         </w:tc>
@@ -25035,7 +25683,6 @@
                 <w:szCs w:val="18"/>
                 <w:lang w:eastAsia="en-US"/>
               </w:rPr>
-              <w:lastRenderedPageBreak/>
               <w:t>// Attribute DllImportAttribute.</w:t>
             </w:r>
           </w:p>
@@ -26061,6 +26708,7 @@
                 <w:szCs w:val="18"/>
                 <w:lang w:val="en-US" w:eastAsia="en-US"/>
               </w:rPr>
+              <w:lastRenderedPageBreak/>
               <w:t>Field</w:t>
             </w:r>
           </w:p>
@@ -26795,7 +27443,7 @@
                 <w:lang w:val="en-US" w:eastAsia="en-US"/>
               </w:rPr>
             </w:pPr>
-            <w:bookmarkStart w:id="2" w:name="_Hlk72183964"/>
+            <w:bookmarkStart w:id="7" w:name="_Hlk72183964"/>
             <w:r>
               <w:rPr>
                 <w:rFonts w:ascii="Arial Narrow" w:hAnsi="Arial Narrow" w:cs="Arial"/>
@@ -26884,7 +27532,7 @@
             </w:r>
           </w:p>
         </w:tc>
-        <w:bookmarkEnd w:id="2"/>
+        <w:bookmarkEnd w:id="7"/>
       </w:tr>
       <w:tr>
         <w:tc>
@@ -27972,34 +28620,20 @@
     </w:p>
     <w:p>
       <w:pPr>
-        <w:pStyle w:val="ListParagraph"/>
-        <w:numPr>
-          <w:ilvl w:val="0"/>
-          <w:numId w:val="5"/>
-        </w:numPr>
-        <w:tabs>
-          <w:tab w:val="left" w:pos="1440"/>
-        </w:tabs>
-        <w:jc w:val="both"/>
-        <w:rPr>
-          <w:rFonts w:ascii="Arial" w:hAnsi="Arial" w:cs="Arial"/>
-          <w:lang w:val="en-US"/>
-        </w:rPr>
+        <w:pStyle w:val="Style1"/>
       </w:pPr>
+      <w:bookmarkStart w:id="8" w:name="_Toc72921890"/>
       <w:r>
-        <w:rPr>
-          <w:rFonts w:ascii="Arial" w:hAnsi="Arial" w:cs="Arial"/>
-          <w:lang w:val="en-US"/>
-        </w:rPr>
-        <w:t>Referencies used:</w:t>
+        <w:t>REFERENCIES USED:</w:t>
       </w:r>
+      <w:bookmarkEnd w:id="8"/>
     </w:p>
     <w:p>
       <w:pPr>
         <w:pStyle w:val="ListParagraph"/>
         <w:numPr>
-          <w:ilvl w:val="1"/>
-          <w:numId w:val="5"/>
+          <w:ilvl w:val="0"/>
+          <w:numId w:val="21"/>
         </w:numPr>
         <w:jc w:val="both"/>
         <w:rPr>
@@ -28048,7 +28682,6 @@
           <w:rFonts w:ascii="Arial" w:hAnsi="Arial" w:cs="Arial"/>
           <w:lang w:val="en-US"/>
         </w:rPr>
-        <w:lastRenderedPageBreak/>
         <w:t xml:space="preserve">site: </w:t>
       </w:r>
       <w:hyperlink r:id="rId11" w:history="1">
@@ -28164,8 +28797,8 @@
       <w:pPr>
         <w:pStyle w:val="ListParagraph"/>
         <w:numPr>
-          <w:ilvl w:val="1"/>
-          <w:numId w:val="5"/>
+          <w:ilvl w:val="0"/>
+          <w:numId w:val="21"/>
         </w:numPr>
         <w:jc w:val="both"/>
         <w:rPr>
@@ -28231,8 +28864,8 @@
       <w:pPr>
         <w:pStyle w:val="ListParagraph"/>
         <w:numPr>
-          <w:ilvl w:val="1"/>
-          <w:numId w:val="5"/>
+          <w:ilvl w:val="0"/>
+          <w:numId w:val="21"/>
         </w:numPr>
         <w:jc w:val="both"/>
         <w:rPr>
@@ -28279,8 +28912,8 @@
       <w:pPr>
         <w:pStyle w:val="ListParagraph"/>
         <w:numPr>
-          <w:ilvl w:val="1"/>
-          <w:numId w:val="5"/>
+          <w:ilvl w:val="0"/>
+          <w:numId w:val="21"/>
         </w:numPr>
         <w:jc w:val="both"/>
         <w:rPr>
@@ -28328,8 +28961,8 @@
       <w:pPr>
         <w:pStyle w:val="ListParagraph"/>
         <w:numPr>
-          <w:ilvl w:val="1"/>
-          <w:numId w:val="5"/>
+          <w:ilvl w:val="0"/>
+          <w:numId w:val="21"/>
         </w:numPr>
         <w:jc w:val="both"/>
         <w:rPr>
@@ -28376,8 +29009,8 @@
       <w:pPr>
         <w:pStyle w:val="ListParagraph"/>
         <w:numPr>
-          <w:ilvl w:val="1"/>
-          <w:numId w:val="5"/>
+          <w:ilvl w:val="0"/>
+          <w:numId w:val="21"/>
         </w:numPr>
         <w:jc w:val="both"/>
         <w:rPr>
@@ -28390,6 +29023,7 @@
           <w:rFonts w:ascii="Arial" w:hAnsi="Arial" w:cs="Arial"/>
           <w:lang w:val="en-US"/>
         </w:rPr>
+        <w:lastRenderedPageBreak/>
         <w:t>Jhonatan de Souza, Dev Aprender.com</w:t>
       </w:r>
     </w:p>
@@ -28443,8 +29077,8 @@
       <w:pPr>
         <w:pStyle w:val="ListParagraph"/>
         <w:numPr>
-          <w:ilvl w:val="1"/>
-          <w:numId w:val="5"/>
+          <w:ilvl w:val="0"/>
+          <w:numId w:val="21"/>
         </w:numPr>
         <w:jc w:val="both"/>
         <w:rPr>
@@ -28527,8 +29161,8 @@
       <w:pPr>
         <w:pStyle w:val="ListParagraph"/>
         <w:numPr>
-          <w:ilvl w:val="1"/>
-          <w:numId w:val="5"/>
+          <w:ilvl w:val="0"/>
+          <w:numId w:val="21"/>
         </w:numPr>
         <w:jc w:val="both"/>
         <w:rPr>
@@ -28655,8 +29289,8 @@
       <w:pPr>
         <w:pStyle w:val="ListParagraph"/>
         <w:numPr>
-          <w:ilvl w:val="1"/>
-          <w:numId w:val="5"/>
+          <w:ilvl w:val="0"/>
+          <w:numId w:val="21"/>
         </w:numPr>
         <w:jc w:val="both"/>
         <w:rPr>
@@ -28734,8 +29368,8 @@
       <w:pPr>
         <w:pStyle w:val="ListParagraph"/>
         <w:numPr>
-          <w:ilvl w:val="1"/>
-          <w:numId w:val="5"/>
+          <w:ilvl w:val="0"/>
+          <w:numId w:val="21"/>
         </w:numPr>
         <w:jc w:val="both"/>
         <w:rPr>
@@ -28807,8 +29441,8 @@
       <w:pPr>
         <w:pStyle w:val="ListParagraph"/>
         <w:numPr>
-          <w:ilvl w:val="1"/>
-          <w:numId w:val="5"/>
+          <w:ilvl w:val="0"/>
+          <w:numId w:val="21"/>
         </w:numPr>
         <w:jc w:val="both"/>
         <w:rPr>
@@ -28859,8 +29493,8 @@
       <w:pPr>
         <w:pStyle w:val="ListParagraph"/>
         <w:numPr>
-          <w:ilvl w:val="1"/>
-          <w:numId w:val="5"/>
+          <w:ilvl w:val="0"/>
+          <w:numId w:val="21"/>
         </w:numPr>
         <w:jc w:val="both"/>
         <w:rPr>
@@ -28911,8 +29545,8 @@
       <w:pPr>
         <w:pStyle w:val="ListParagraph"/>
         <w:numPr>
-          <w:ilvl w:val="1"/>
-          <w:numId w:val="5"/>
+          <w:ilvl w:val="0"/>
+          <w:numId w:val="21"/>
         </w:numPr>
         <w:jc w:val="both"/>
         <w:rPr>
@@ -28968,8 +29602,8 @@
       <w:pPr>
         <w:pStyle w:val="ListParagraph"/>
         <w:numPr>
-          <w:ilvl w:val="1"/>
-          <w:numId w:val="5"/>
+          <w:ilvl w:val="0"/>
+          <w:numId w:val="21"/>
         </w:numPr>
         <w:jc w:val="both"/>
         <w:rPr>
@@ -29015,8 +29649,8 @@
       <w:pPr>
         <w:pStyle w:val="ListParagraph"/>
         <w:numPr>
-          <w:ilvl w:val="1"/>
-          <w:numId w:val="5"/>
+          <w:ilvl w:val="0"/>
+          <w:numId w:val="21"/>
         </w:numPr>
         <w:jc w:val="both"/>
         <w:rPr>
@@ -29065,8 +29699,8 @@
       <w:pPr>
         <w:pStyle w:val="ListParagraph"/>
         <w:numPr>
-          <w:ilvl w:val="1"/>
-          <w:numId w:val="5"/>
+          <w:ilvl w:val="0"/>
+          <w:numId w:val="21"/>
         </w:numPr>
         <w:jc w:val="both"/>
         <w:rPr>
@@ -29112,8 +29746,8 @@
       <w:pPr>
         <w:pStyle w:val="ListParagraph"/>
         <w:numPr>
-          <w:ilvl w:val="1"/>
-          <w:numId w:val="5"/>
+          <w:ilvl w:val="0"/>
+          <w:numId w:val="21"/>
         </w:numPr>
         <w:jc w:val="both"/>
         <w:rPr>
@@ -29178,8 +29812,8 @@
       <w:pPr>
         <w:pStyle w:val="ListParagraph"/>
         <w:numPr>
-          <w:ilvl w:val="1"/>
-          <w:numId w:val="5"/>
+          <w:ilvl w:val="0"/>
+          <w:numId w:val="21"/>
         </w:numPr>
         <w:jc w:val="both"/>
         <w:rPr>
@@ -29259,7 +29893,6 @@
         <w:rPr>
           <w:rFonts w:ascii="Arial" w:hAnsi="Arial" w:cs="Arial"/>
         </w:rPr>
-        <w:lastRenderedPageBreak/>
         <w:t>Modelagem de banco de dados: Cardinalidade de relacionamento n:m</w:t>
       </w:r>
     </w:p>
@@ -29295,8 +29928,8 @@
       <w:pPr>
         <w:pStyle w:val="ListParagraph"/>
         <w:numPr>
-          <w:ilvl w:val="1"/>
-          <w:numId w:val="5"/>
+          <w:ilvl w:val="0"/>
+          <w:numId w:val="21"/>
         </w:numPr>
         <w:jc w:val="both"/>
         <w:rPr>
@@ -29354,8 +29987,8 @@
       <w:pPr>
         <w:pStyle w:val="ListParagraph"/>
         <w:numPr>
-          <w:ilvl w:val="1"/>
-          <w:numId w:val="5"/>
+          <w:ilvl w:val="0"/>
+          <w:numId w:val="21"/>
         </w:numPr>
         <w:jc w:val="both"/>
         <w:rPr>
@@ -29373,8 +30006,8 @@
       <w:pPr>
         <w:pStyle w:val="ListParagraph"/>
         <w:numPr>
-          <w:ilvl w:val="1"/>
-          <w:numId w:val="5"/>
+          <w:ilvl w:val="0"/>
+          <w:numId w:val="21"/>
         </w:numPr>
         <w:jc w:val="both"/>
         <w:rPr>
@@ -29711,10 +30344,11 @@
   <w:abstractNum w:abstractNumId="2" w15:restartNumberingAfterBreak="0">
     <w:nsid w:val="43931A7A"/>
     <w:multiLevelType w:val="hybridMultilevel"/>
-    <w:tmpl w:val="F004850A"/>
-    <w:lvl w:ilvl="0" w:tplc="59F09FDA">
+    <w:tmpl w:val="AF141D74"/>
+    <w:lvl w:ilvl="0" w:tplc="76A61AE2">
       <w:start w:val="1"/>
       <w:numFmt w:val="decimal"/>
+      <w:pStyle w:val="Style1"/>
       <w:lvlText w:val="%1."/>
       <w:lvlJc w:val="left"/>
       <w:pPr>
@@ -30223,6 +30857,95 @@
     </w:lvl>
   </w:abstractNum>
   <w:abstractNum w:abstractNumId="7" w15:restartNumberingAfterBreak="0">
+    <w:nsid w:val="660635D9"/>
+    <w:multiLevelType w:val="hybridMultilevel"/>
+    <w:tmpl w:val="F37CA62E"/>
+    <w:lvl w:ilvl="0" w:tplc="6F7A33A6">
+      <w:start w:val="1"/>
+      <w:numFmt w:val="lowerLetter"/>
+      <w:lvlText w:val="%1)"/>
+      <w:lvlJc w:val="left"/>
+      <w:pPr>
+        <w:tabs>
+          <w:tab w:val="num" w:pos="1440"/>
+        </w:tabs>
+        <w:ind w:left="1440" w:hanging="360"/>
+      </w:pPr>
+    </w:lvl>
+    <w:lvl w:ilvl="1" w:tplc="04160019" w:tentative="1">
+      <w:start w:val="1"/>
+      <w:numFmt w:val="lowerLetter"/>
+      <w:lvlText w:val="%2."/>
+      <w:lvlJc w:val="left"/>
+      <w:pPr>
+        <w:ind w:left="1440" w:hanging="360"/>
+      </w:pPr>
+    </w:lvl>
+    <w:lvl w:ilvl="2" w:tplc="0416001B" w:tentative="1">
+      <w:start w:val="1"/>
+      <w:numFmt w:val="lowerRoman"/>
+      <w:lvlText w:val="%3."/>
+      <w:lvlJc w:val="right"/>
+      <w:pPr>
+        <w:ind w:left="2160" w:hanging="180"/>
+      </w:pPr>
+    </w:lvl>
+    <w:lvl w:ilvl="3" w:tplc="0416000F" w:tentative="1">
+      <w:start w:val="1"/>
+      <w:numFmt w:val="decimal"/>
+      <w:lvlText w:val="%4."/>
+      <w:lvlJc w:val="left"/>
+      <w:pPr>
+        <w:ind w:left="2880" w:hanging="360"/>
+      </w:pPr>
+    </w:lvl>
+    <w:lvl w:ilvl="4" w:tplc="04160019" w:tentative="1">
+      <w:start w:val="1"/>
+      <w:numFmt w:val="lowerLetter"/>
+      <w:lvlText w:val="%5."/>
+      <w:lvlJc w:val="left"/>
+      <w:pPr>
+        <w:ind w:left="3600" w:hanging="360"/>
+      </w:pPr>
+    </w:lvl>
+    <w:lvl w:ilvl="5" w:tplc="0416001B" w:tentative="1">
+      <w:start w:val="1"/>
+      <w:numFmt w:val="lowerRoman"/>
+      <w:lvlText w:val="%6."/>
+      <w:lvlJc w:val="right"/>
+      <w:pPr>
+        <w:ind w:left="4320" w:hanging="180"/>
+      </w:pPr>
+    </w:lvl>
+    <w:lvl w:ilvl="6" w:tplc="0416000F" w:tentative="1">
+      <w:start w:val="1"/>
+      <w:numFmt w:val="decimal"/>
+      <w:lvlText w:val="%7."/>
+      <w:lvlJc w:val="left"/>
+      <w:pPr>
+        <w:ind w:left="5040" w:hanging="360"/>
+      </w:pPr>
+    </w:lvl>
+    <w:lvl w:ilvl="7" w:tplc="04160019" w:tentative="1">
+      <w:start w:val="1"/>
+      <w:numFmt w:val="lowerLetter"/>
+      <w:lvlText w:val="%8."/>
+      <w:lvlJc w:val="left"/>
+      <w:pPr>
+        <w:ind w:left="5760" w:hanging="360"/>
+      </w:pPr>
+    </w:lvl>
+    <w:lvl w:ilvl="8" w:tplc="0416001B" w:tentative="1">
+      <w:start w:val="1"/>
+      <w:numFmt w:val="lowerRoman"/>
+      <w:lvlText w:val="%9."/>
+      <w:lvlJc w:val="right"/>
+      <w:pPr>
+        <w:ind w:left="6480" w:hanging="180"/>
+      </w:pPr>
+    </w:lvl>
+  </w:abstractNum>
+  <w:abstractNum w:abstractNumId="8" w15:restartNumberingAfterBreak="0">
     <w:nsid w:val="73555545"/>
     <w:multiLevelType w:val="hybridMultilevel"/>
     <w:tmpl w:val="E904E11E"/>
@@ -30545,10 +31268,40 @@
     <w:abstractNumId w:val="1"/>
   </w:num>
   <w:num w:numId="11">
-    <w:abstractNumId w:val="7"/>
+    <w:abstractNumId w:val="8"/>
   </w:num>
   <w:num w:numId="12">
     <w:abstractNumId w:val="0"/>
+  </w:num>
+  <w:num w:numId="13">
+    <w:abstractNumId w:val="2"/>
+  </w:num>
+  <w:num w:numId="14">
+    <w:abstractNumId w:val="2"/>
+  </w:num>
+  <w:num w:numId="15">
+    <w:abstractNumId w:val="2"/>
+  </w:num>
+  <w:num w:numId="16">
+    <w:abstractNumId w:val="2"/>
+  </w:num>
+  <w:num w:numId="17">
+    <w:abstractNumId w:val="2"/>
+  </w:num>
+  <w:num w:numId="18">
+    <w:abstractNumId w:val="2"/>
+  </w:num>
+  <w:num w:numId="19">
+    <w:abstractNumId w:val="2"/>
+  </w:num>
+  <w:num w:numId="20">
+    <w:abstractNumId w:val="2"/>
+  </w:num>
+  <w:num w:numId="21">
+    <w:abstractNumId w:val="7"/>
+  </w:num>
+  <w:num w:numId="22">
+    <w:abstractNumId w:val="2"/>
   </w:num>
 </w:numbering>
 </file>
@@ -30952,6 +31705,27 @@
       <w:szCs w:val="22"/>
     </w:rPr>
   </w:style>
+  <w:style w:type="paragraph" w:styleId="Heading1">
+    <w:name w:val="heading 1"/>
+    <w:basedOn w:val="Normal"/>
+    <w:next w:val="Normal"/>
+    <w:link w:val="Heading1Char"/>
+    <w:uiPriority w:val="9"/>
+    <w:qFormat/>
+    <w:rsid w:val="008D6FD0"/>
+    <w:pPr>
+      <w:keepNext/>
+      <w:keepLines/>
+      <w:spacing w:before="240" w:after="0"/>
+      <w:outlineLvl w:val="0"/>
+    </w:pPr>
+    <w:rPr>
+      <w:rFonts w:asciiTheme="majorHAnsi" w:eastAsiaTheme="majorEastAsia" w:hAnsiTheme="majorHAnsi" w:cstheme="majorBidi"/>
+      <w:color w:val="2F5496" w:themeColor="accent1" w:themeShade="BF"/>
+      <w:sz w:val="32"/>
+      <w:szCs w:val="32"/>
+    </w:rPr>
+  </w:style>
   <w:style w:type="paragraph" w:styleId="Heading2">
     <w:name w:val="heading 2"/>
     <w:basedOn w:val="Normal"/>
@@ -31004,7 +31778,6 @@
     <w:name w:val="Hyperlink"/>
     <w:basedOn w:val="DefaultParagraphFont"/>
     <w:uiPriority w:val="99"/>
-    <w:semiHidden/>
     <w:unhideWhenUsed/>
     <w:rPr>
       <w:color w:val="0000FF"/>
@@ -31130,6 +31903,7 @@
   <w:style w:type="paragraph" w:styleId="ListParagraph">
     <w:name w:val="List Paragraph"/>
     <w:basedOn w:val="Normal"/>
+    <w:link w:val="ListParagraphChar"/>
     <w:uiPriority w:val="34"/>
     <w:semiHidden/>
     <w:qFormat/>
@@ -31202,6 +31976,110 @@
         <w:insideV w:val="single" w:sz="4" w:space="0" w:color="auto"/>
       </w:tblBorders>
     </w:tblPr>
+  </w:style>
+  <w:style w:type="paragraph" w:customStyle="1" w:styleId="Style1">
+    <w:name w:val="Style1"/>
+    <w:basedOn w:val="Heading1"/>
+    <w:next w:val="Heading1"/>
+    <w:link w:val="Style1Char"/>
+    <w:rsid w:val="0026398E"/>
+    <w:pPr>
+      <w:numPr>
+        <w:numId w:val="1"/>
+      </w:numPr>
+      <w:jc w:val="both"/>
+    </w:pPr>
+    <w:rPr>
+      <w:rFonts w:ascii="Arial" w:eastAsiaTheme="minorEastAsia" w:hAnsi="Arial" w:cs="Arial"/>
+      <w:b/>
+      <w:color w:val="000000" w:themeColor="text1"/>
+      <w:kern w:val="24"/>
+      <w:lang w:val="en-US"/>
+    </w:rPr>
+  </w:style>
+  <w:style w:type="paragraph" w:styleId="TOCHeading">
+    <w:name w:val="TOC Heading"/>
+    <w:basedOn w:val="Heading1"/>
+    <w:next w:val="Normal"/>
+    <w:uiPriority w:val="39"/>
+    <w:unhideWhenUsed/>
+    <w:qFormat/>
+    <w:rsid w:val="00323644"/>
+    <w:pPr>
+      <w:spacing w:line="259" w:lineRule="auto"/>
+      <w:outlineLvl w:val="9"/>
+    </w:pPr>
+    <w:rPr>
+      <w:lang w:val="en-US"/>
+    </w:rPr>
+  </w:style>
+  <w:style w:type="character" w:customStyle="1" w:styleId="ListParagraphChar">
+    <w:name w:val="List Paragraph Char"/>
+    <w:basedOn w:val="DefaultParagraphFont"/>
+    <w:link w:val="ListParagraph"/>
+    <w:uiPriority w:val="34"/>
+    <w:semiHidden/>
+    <w:rsid w:val="0026398E"/>
+    <w:rPr>
+      <w:rFonts w:ascii="Times New Roman" w:eastAsia="Times New Roman" w:hAnsi="Times New Roman" w:cs="Times New Roman"/>
+      <w:sz w:val="24"/>
+      <w:szCs w:val="24"/>
+      <w:lang w:eastAsia="pt-BR"/>
+    </w:rPr>
+  </w:style>
+  <w:style w:type="character" w:customStyle="1" w:styleId="Style1Char">
+    <w:name w:val="Style1 Char"/>
+    <w:basedOn w:val="ListParagraphChar"/>
+    <w:link w:val="Style1"/>
+    <w:rsid w:val="008D6FD0"/>
+    <w:rPr>
+      <w:rFonts w:ascii="Arial" w:eastAsiaTheme="minorEastAsia" w:hAnsi="Arial" w:cs="Arial"/>
+      <w:b/>
+      <w:color w:val="000000" w:themeColor="text1"/>
+      <w:kern w:val="24"/>
+      <w:sz w:val="32"/>
+      <w:szCs w:val="32"/>
+      <w:lang w:val="en-US" w:eastAsia="pt-BR"/>
+    </w:rPr>
+  </w:style>
+  <w:style w:type="paragraph" w:styleId="Index1">
+    <w:name w:val="index 1"/>
+    <w:basedOn w:val="Normal"/>
+    <w:next w:val="Normal"/>
+    <w:autoRedefine/>
+    <w:uiPriority w:val="99"/>
+    <w:semiHidden/>
+    <w:unhideWhenUsed/>
+    <w:rsid w:val="008D6FD0"/>
+    <w:pPr>
+      <w:spacing w:after="0" w:line="240" w:lineRule="auto"/>
+      <w:ind w:left="220" w:hanging="220"/>
+    </w:pPr>
+  </w:style>
+  <w:style w:type="character" w:customStyle="1" w:styleId="Heading1Char">
+    <w:name w:val="Heading 1 Char"/>
+    <w:basedOn w:val="DefaultParagraphFont"/>
+    <w:link w:val="Heading1"/>
+    <w:uiPriority w:val="9"/>
+    <w:rsid w:val="008D6FD0"/>
+    <w:rPr>
+      <w:rFonts w:asciiTheme="majorHAnsi" w:eastAsiaTheme="majorEastAsia" w:hAnsiTheme="majorHAnsi" w:cstheme="majorBidi"/>
+      <w:color w:val="2F5496" w:themeColor="accent1" w:themeShade="BF"/>
+      <w:sz w:val="32"/>
+      <w:szCs w:val="32"/>
+    </w:rPr>
+  </w:style>
+  <w:style w:type="paragraph" w:styleId="TOC1">
+    <w:name w:val="toc 1"/>
+    <w:basedOn w:val="Normal"/>
+    <w:next w:val="Normal"/>
+    <w:autoRedefine/>
+    <w:uiPriority w:val="39"/>
+    <w:unhideWhenUsed/>
+    <w:rsid w:val="00323644"/>
+    <w:pPr>
+      <w:spacing w:after="100"/>
+    </w:pPr>
   </w:style>
 </w:styles>
 </file>
@@ -31506,7 +32384,7 @@
 </file>
 
 <file path=customXml/itemProps1.xml><?xml version="1.0" encoding="utf-8"?>
-<ds:datastoreItem xmlns:ds="http://schemas.openxmlformats.org/officeDocument/2006/customXml" ds:itemID="{6D9C7E5B-4E0E-485F-8828-87862D4CEC54}">
+<ds:datastoreItem xmlns:ds="http://schemas.openxmlformats.org/officeDocument/2006/customXml" ds:itemID="{EA042CB2-4F50-4C8E-ACE2-1EF8EB5CA318}">
   <ds:schemaRefs>
     <ds:schemaRef ds:uri="http://schemas.openxmlformats.org/officeDocument/2006/bibliography"/>
   </ds:schemaRefs>

</xml_diff>